<commit_message>
UI: restore flow/capacity spec in product card; simplify ProductInfo to type-only; fix sales rep lookup; restrict product editing to Estimation Calculator
</commit_message>
<xml_diff>
--- a/backend/files/templates/Quote Anti-Heeling MAL.docx
+++ b/backend/files/templates/Quote Anti-Heeling MAL.docx
@@ -1230,8 +1230,8 @@
         <w:tblLook w:val="04A0" w:firstRow="1" w:lastRow="0" w:firstColumn="1" w:lastColumn="0" w:noHBand="0" w:noVBand="1"/>
       </w:tblPr>
       <w:tblGrid>
-        <w:gridCol w:w="498"/>
-        <w:gridCol w:w="425"/>
+        <w:gridCol w:w="1831"/>
+        <w:gridCol w:w="657"/>
         <w:gridCol w:w="547"/>
         <w:gridCol w:w="8306"/>
       </w:tblGrid>
@@ -1266,7 +1266,25 @@
                 <w:b/>
                 <w:lang w:val="en-US"/>
               </w:rPr>
-              <w:t>1</w:t>
+              <w:t>{#</w:t>
+            </w:r>
+            <w:proofErr w:type="gramStart"/>
+            <w:r>
+              <w:rPr>
+                <w:rFonts w:cs="Arial"/>
+                <w:b/>
+                <w:lang w:val="en-US"/>
+              </w:rPr>
+              <w:t>items}{</w:t>
+            </w:r>
+            <w:proofErr w:type="gramEnd"/>
+            <w:r>
+              <w:rPr>
+                <w:rFonts w:cs="Arial"/>
+                <w:b/>
+                <w:lang w:val="en-US"/>
+              </w:rPr>
+              <w:t>index}</w:t>
             </w:r>
           </w:p>
         </w:tc>
@@ -1295,36 +1313,21 @@
                 <w:rFonts w:cs="Arial"/>
                 <w:lang w:val="en-US"/>
               </w:rPr>
-              <w:fldChar w:fldCharType="begin"/>
-            </w:r>
-            <w:r>
-              <w:rPr>
-                <w:rFonts w:cs="Arial"/>
-                <w:lang w:val="en-US"/>
-              </w:rPr>
-              <w:instrText xml:space="preserve"> MERGEFIELD No_of_pumps </w:instrText>
-            </w:r>
-            <w:r>
-              <w:rPr>
-                <w:rFonts w:cs="Arial"/>
-                <w:lang w:val="en-US"/>
-              </w:rPr>
-              <w:fldChar w:fldCharType="separate"/>
-            </w:r>
-            <w:r>
-              <w:rPr>
-                <w:rFonts w:cs="Arial"/>
-                <w:noProof/>
-                <w:lang w:val="en-US"/>
-              </w:rPr>
-              <w:t>4</w:t>
-            </w:r>
-            <w:r>
-              <w:rPr>
-                <w:rFonts w:cs="Arial"/>
-                <w:lang w:val="en-US"/>
-              </w:rPr>
-              <w:fldChar w:fldCharType="end"/>
+              <w:t>{</w:t>
+            </w:r>
+            <w:r>
+              <w:rPr>
+                <w:rFonts w:cs="Arial"/>
+                <w:lang w:val="en-US"/>
+              </w:rPr>
+              <w:t>qty</w:t>
+            </w:r>
+            <w:r>
+              <w:rPr>
+                <w:rFonts w:cs="Arial"/>
+                <w:lang w:val="en-US"/>
+              </w:rPr>
+              <w:t>}</w:t>
             </w:r>
           </w:p>
         </w:tc>
@@ -1381,217 +1384,7 @@
                 <w:rFonts w:cs="Arial"/>
                 <w:lang w:val="en-US"/>
               </w:rPr>
-              <w:t>Reversible propeller pump</w:t>
-            </w:r>
-            <w:r>
-              <w:rPr>
-                <w:rFonts w:cs="Arial"/>
-                <w:lang w:val="en-US"/>
-              </w:rPr>
-              <w:t xml:space="preserve"> </w:t>
-            </w:r>
-            <w:r>
-              <w:rPr>
-                <w:rFonts w:cs="Arial"/>
-                <w:lang w:val="en-US"/>
-              </w:rPr>
-              <w:fldChar w:fldCharType="begin"/>
-            </w:r>
-            <w:r>
-              <w:rPr>
-                <w:rFonts w:cs="Arial"/>
-                <w:lang w:val="en-US"/>
-              </w:rPr>
-              <w:instrText xml:space="preserve"> MERGEFIELD Pump__type </w:instrText>
-            </w:r>
-            <w:r>
-              <w:rPr>
-                <w:rFonts w:cs="Arial"/>
-                <w:lang w:val="en-US"/>
-              </w:rPr>
-              <w:fldChar w:fldCharType="separate"/>
-            </w:r>
-            <w:r>
-              <w:rPr>
-                <w:rFonts w:cs="Arial"/>
-                <w:noProof/>
-                <w:lang w:val="en-US"/>
-              </w:rPr>
-              <w:t>RBP-300</w:t>
-            </w:r>
-            <w:r>
-              <w:rPr>
-                <w:rFonts w:cs="Arial"/>
-                <w:lang w:val="en-US"/>
-              </w:rPr>
-              <w:fldChar w:fldCharType="end"/>
-            </w:r>
-            <w:r>
-              <w:rPr>
-                <w:rFonts w:cs="Arial"/>
-                <w:lang w:val="en-US"/>
-              </w:rPr>
-              <w:t xml:space="preserve">, capacity </w:t>
-            </w:r>
-            <w:r>
-              <w:rPr>
-                <w:rFonts w:cs="Arial"/>
-                <w:lang w:val="en-US"/>
-              </w:rPr>
-              <w:fldChar w:fldCharType="begin"/>
-            </w:r>
-            <w:r>
-              <w:rPr>
-                <w:rFonts w:cs="Arial"/>
-                <w:lang w:val="en-US"/>
-              </w:rPr>
-              <w:instrText xml:space="preserve"> MERGEFIELD Flow </w:instrText>
-            </w:r>
-            <w:r>
-              <w:rPr>
-                <w:rFonts w:cs="Arial"/>
-                <w:lang w:val="en-US"/>
-              </w:rPr>
-              <w:fldChar w:fldCharType="separate"/>
-            </w:r>
-            <w:r>
-              <w:rPr>
-                <w:rFonts w:cs="Arial"/>
-                <w:noProof/>
-                <w:lang w:val="en-US"/>
-              </w:rPr>
-              <w:t>1500m3/h @ 13mwc @ 94kW</w:t>
-            </w:r>
-            <w:r>
-              <w:rPr>
-                <w:rFonts w:cs="Arial"/>
-                <w:lang w:val="en-US"/>
-              </w:rPr>
-              <w:fldChar w:fldCharType="end"/>
-            </w:r>
-            <w:r>
-              <w:rPr>
-                <w:rFonts w:cs="Arial"/>
-                <w:lang w:val="en-US"/>
-              </w:rPr>
-              <w:t xml:space="preserve">, vertically coupled to IP55 el. motor rating </w:t>
-            </w:r>
-            <w:r>
-              <w:rPr>
-                <w:rFonts w:cs="Arial"/>
-                <w:lang w:val="en-US"/>
-              </w:rPr>
-              <w:fldChar w:fldCharType="begin"/>
-            </w:r>
-            <w:r>
-              <w:rPr>
-                <w:rFonts w:cs="Arial"/>
-                <w:lang w:val="en-US"/>
-              </w:rPr>
-              <w:instrText xml:space="preserve"> MERGEFIELD Motor__rating </w:instrText>
-            </w:r>
-            <w:r>
-              <w:rPr>
-                <w:rFonts w:cs="Arial"/>
-                <w:lang w:val="en-US"/>
-              </w:rPr>
-              <w:fldChar w:fldCharType="separate"/>
-            </w:r>
-            <w:r>
-              <w:rPr>
-                <w:rFonts w:cs="Arial"/>
-                <w:noProof/>
-                <w:lang w:val="en-US"/>
-              </w:rPr>
-              <w:t>99kW</w:t>
-            </w:r>
-            <w:r>
-              <w:rPr>
-                <w:rFonts w:cs="Arial"/>
-                <w:lang w:val="en-US"/>
-              </w:rPr>
-              <w:fldChar w:fldCharType="end"/>
-            </w:r>
-            <w:r>
-              <w:rPr>
-                <w:rFonts w:cs="Arial"/>
-                <w:lang w:val="en-US"/>
-              </w:rPr>
-              <w:t xml:space="preserve"> </w:t>
-            </w:r>
-            <w:r>
-              <w:rPr>
-                <w:rFonts w:cs="Arial"/>
-                <w:shd w:val="clear" w:color="auto" w:fill="FFFFFF" w:themeFill="background1"/>
-                <w:lang w:val="en-US"/>
-              </w:rPr>
-              <w:t>at</w:t>
-            </w:r>
-            <w:r>
-              <w:rPr>
-                <w:rFonts w:cs="Arial"/>
-                <w:shd w:val="clear" w:color="auto" w:fill="FFFFFF" w:themeFill="background1"/>
-                <w:lang w:val="en-US"/>
-              </w:rPr>
-              <w:t xml:space="preserve"> </w:t>
-            </w:r>
-            <w:r>
-              <w:rPr>
-                <w:rFonts w:cs="Arial"/>
-                <w:shd w:val="clear" w:color="auto" w:fill="FFFFFF" w:themeFill="background1"/>
-                <w:lang w:val="en-US"/>
-              </w:rPr>
-              <w:fldChar w:fldCharType="begin"/>
-            </w:r>
-            <w:r>
-              <w:rPr>
-                <w:rFonts w:cs="Arial"/>
-                <w:shd w:val="clear" w:color="auto" w:fill="FFFFFF" w:themeFill="background1"/>
-                <w:lang w:val="en-US"/>
-              </w:rPr>
-              <w:instrText xml:space="preserve"> MERGEFIELD El_supply </w:instrText>
-            </w:r>
-            <w:r>
-              <w:rPr>
-                <w:rFonts w:cs="Arial"/>
-                <w:shd w:val="clear" w:color="auto" w:fill="FFFFFF" w:themeFill="background1"/>
-                <w:lang w:val="en-US"/>
-              </w:rPr>
-              <w:fldChar w:fldCharType="separate"/>
-            </w:r>
-            <w:r>
-              <w:rPr>
-                <w:rFonts w:cs="Arial"/>
-                <w:noProof/>
-                <w:shd w:val="clear" w:color="auto" w:fill="FFFFFF" w:themeFill="background1"/>
-                <w:lang w:val="en-US"/>
-              </w:rPr>
-              <w:t>440V/60Hz/3ph</w:t>
-            </w:r>
-            <w:r>
-              <w:rPr>
-                <w:rFonts w:cs="Arial"/>
-                <w:shd w:val="clear" w:color="auto" w:fill="FFFFFF" w:themeFill="background1"/>
-                <w:lang w:val="en-US"/>
-              </w:rPr>
-              <w:fldChar w:fldCharType="end"/>
-            </w:r>
-            <w:r>
-              <w:rPr>
-                <w:rFonts w:cs="Arial"/>
-                <w:shd w:val="clear" w:color="auto" w:fill="FFFFFF" w:themeFill="background1"/>
-                <w:lang w:val="en-US"/>
-              </w:rPr>
-              <w:t>.</w:t>
-            </w:r>
-            <w:r>
-              <w:rPr>
-                <w:rFonts w:cs="Arial"/>
-                <w:shd w:val="clear" w:color="auto" w:fill="FFFFFF" w:themeFill="background1"/>
-                <w:lang w:val="en-US"/>
-              </w:rPr>
-              <w:br/>
-              <w:t xml:space="preserve">Thermistor and space-heater included. </w:t>
+              <w:t>{unit} {description}{/items}</w:t>
             </w:r>
             <w:r>
               <w:rPr>
@@ -2675,6 +2468,67 @@
           <w:sz w:val="28"/>
           <w:szCs w:val="28"/>
           <w:u w:val="single"/>
+        </w:rPr>
+      </w:pPr>
+    </w:p>
+    <w:p>
+      <w:pPr>
+        <w:overflowPunct/>
+        <w:autoSpaceDE/>
+        <w:autoSpaceDN/>
+        <w:adjustRightInd/>
+        <w:textAlignment w:val="auto"/>
+        <w:rPr>
+          <w:rFonts w:cs="Arial"/>
+          <w:bCs/>
+          <w:szCs w:val="22"/>
+          <w:lang w:val="en-US"/>
+        </w:rPr>
+      </w:pPr>
+      <w:r>
+        <w:rPr>
+          <w:rFonts w:cs="Arial"/>
+          <w:bCs/>
+          <w:szCs w:val="22"/>
+          <w:lang w:val="en-US"/>
+        </w:rPr>
+        <w:t>{</w:t>
+      </w:r>
+      <w:proofErr w:type="spellStart"/>
+      <w:r>
+        <w:rPr>
+          <w:rFonts w:cs="Arial"/>
+          <w:bCs/>
+          <w:szCs w:val="22"/>
+          <w:lang w:val="en-US"/>
+        </w:rPr>
+        <w:t>scope_of_supply</w:t>
+      </w:r>
+      <w:proofErr w:type="spellEnd"/>
+      <w:r>
+        <w:rPr>
+          <w:rFonts w:cs="Arial"/>
+          <w:bCs/>
+          <w:szCs w:val="22"/>
+          <w:lang w:val="en-US"/>
+        </w:rPr>
+        <w:t>}</w:t>
+      </w:r>
+    </w:p>
+    <w:p>
+      <w:pPr>
+        <w:overflowPunct/>
+        <w:autoSpaceDE/>
+        <w:autoSpaceDN/>
+        <w:adjustRightInd/>
+        <w:textAlignment w:val="auto"/>
+        <w:rPr>
+          <w:rFonts w:cs="Arial"/>
+          <w:b/>
+          <w:sz w:val="28"/>
+          <w:szCs w:val="28"/>
+          <w:u w:val="single"/>
+          <w:lang w:val="en-US"/>
         </w:rPr>
       </w:pPr>
     </w:p>
@@ -3890,7 +3744,7 @@
               <v:stroke joinstyle="miter"/>
               <v:path gradientshapeok="t" o:connecttype="rect"/>
             </v:shapetype>
-            <v:shape id="MSIPCMdd6c496e82f6c3e7561c0023" o:spid="_x0000_s1026" type="#_x0000_t202" alt="{&quot;HashCode&quot;:569185207,&quot;Height&quot;:842.0,&quot;Width&quot;:595.0,&quot;Placement&quot;:&quot;Footer&quot;,&quot;Index&quot;:&quot;Primary&quot;,&quot;Section&quot;:1,&quot;Top&quot;:0.0,&quot;Left&quot;:0.0}" style="position:absolute;margin-left:0;margin-top:807.1pt;width:595.35pt;height:19.85pt;z-index:251659264;visibility:visible;mso-wrap-style:square;mso-wrap-distance-left:9pt;mso-wrap-distance-top:0;mso-wrap-distance-right:9pt;mso-wrap-distance-bottom:0;mso-position-horizontal:absolute;mso-position-horizontal-relative:page;mso-position-vertical:absolute;mso-position-vertical-relative:page;v-text-anchor:bottom" o:gfxdata="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" o:allowincell="f" filled="f" stroked="f" strokeweight=".5pt">
+            <v:shape id="MSIPCMdd6c496e82f6c3e7561c0023" o:spid="_x0000_s1026" type="#_x0000_t202" alt="{&quot;HashCode&quot;:569185207,&quot;Height&quot;:842.0,&quot;Width&quot;:595.0,&quot;Placement&quot;:&quot;Footer&quot;,&quot;Index&quot;:&quot;Primary&quot;,&quot;Section&quot;:1,&quot;Top&quot;:0.0,&quot;Left&quot;:0.0}" style="position:absolute;margin-left:0;margin-top:807.1pt;width:595.35pt;height:19.85pt;z-index:251659264;visibility:visible;mso-wrap-style:square;mso-wrap-distance-left:9pt;mso-wrap-distance-top:0;mso-wrap-distance-right:9pt;mso-wrap-distance-bottom:0;mso-position-horizontal:absolute;mso-position-horizontal-relative:page;mso-position-vertical:absolute;mso-position-vertical-relative:page;v-text-anchor:bottom" o:gfxdata="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" o:allowincell="f" filled="f" stroked="f" strokeweight=".5pt">
               <v:textbox inset=",0,,0">
                 <w:txbxContent>
                   <w:p>
@@ -6439,15 +6293,33 @@
 </file>
 
 <file path=customXml/item1.xml><?xml version="1.0" encoding="utf-8"?>
-<?mso-contentType ?>
-<FormTemplates xmlns="http://schemas.microsoft.com/sharepoint/v3/contenttype/forms">
-  <Display>DocumentLibraryForm</Display>
-  <Edit>DocumentLibraryForm</Edit>
-  <New>DocumentLibraryForm</New>
-</FormTemplates>
+<p:properties xmlns:p="http://schemas.microsoft.com/office/2006/metadata/properties" xmlns:xsi="http://www.w3.org/2001/XMLSchema-instance" xmlns:pc="http://schemas.microsoft.com/office/infopath/2007/PartnerControls">
+  <documentManagement>
+    <p635e3d2fdb342248da0b7156f6ec8c0 xmlns="fd7bada3-e59e-4075-af8d-0ed9c95dfa8c">
+      <Terms xmlns="http://schemas.microsoft.com/office/infopath/2007/PartnerControls"/>
+    </p635e3d2fdb342248da0b7156f6ec8c0>
+    <TaxCatchAll xmlns="23b41852-7bb7-46f9-875e-80612649a875" xsi:nil="true"/>
+    <lcf76f155ced4ddcb4097134ff3c332f xmlns="2f141da7-0b3e-4bad-8f81-b7c80a2d9a29">
+      <Terms xmlns="http://schemas.microsoft.com/office/infopath/2007/PartnerControls"/>
+    </lcf76f155ced4ddcb4097134ff3c332f>
+    <n5eb8f2f9ce048fd96a1bd7d83f6eb88 xmlns="fd7bada3-e59e-4075-af8d-0ed9c95dfa8c">
+      <Terms xmlns="http://schemas.microsoft.com/office/infopath/2007/PartnerControls"/>
+    </n5eb8f2f9ce048fd96a1bd7d83f6eb88>
+    <oa230dbf1adb4d1a94ee0a2fc66109cf xmlns="fd7bada3-e59e-4075-af8d-0ed9c95dfa8c">
+      <Terms xmlns="http://schemas.microsoft.com/office/infopath/2007/PartnerControls"/>
+    </oa230dbf1adb4d1a94ee0a2fc66109cf>
+    <fe65fb5c4061427e97623500bb18b7cd xmlns="fd7bada3-e59e-4075-af8d-0ed9c95dfa8c">
+      <Terms xmlns="http://schemas.microsoft.com/office/infopath/2007/PartnerControls"/>
+    </fe65fb5c4061427e97623500bb18b7cd>
+  </documentManagement>
+</p:properties>
 </file>
 
 <file path=customXml/item2.xml><?xml version="1.0" encoding="utf-8"?>
+<b:Sources xmlns:b="http://schemas.openxmlformats.org/officeDocument/2006/bibliography" xmlns="http://schemas.openxmlformats.org/officeDocument/2006/bibliography" SelectedStyle="\APASixthEditionOfficeOnline.xsl" StyleName="APA" Version="6"/>
+</file>
+
+<file path=customXml/item3.xml><?xml version="1.0" encoding="utf-8"?>
 <ct:contentTypeSchema xmlns:ct="http://schemas.microsoft.com/office/2006/metadata/contentType" xmlns:ma="http://schemas.microsoft.com/office/2006/metadata/properties/metaAttributes" ct:_="" ma:_="" ma:contentTypeName="Document" ma:contentTypeID="0x01010052322F7943EE0F4D938A02C3EB422FF6" ma:contentTypeVersion="21" ma:contentTypeDescription="Create a new document." ma:contentTypeScope="" ma:versionID="5107280cf3af12ed5990031875fc2931">
   <xsd:schema xmlns:xsd="http://www.w3.org/2001/XMLSchema" xmlns:xs="http://www.w3.org/2001/XMLSchema" xmlns:p="http://schemas.microsoft.com/office/2006/metadata/properties" xmlns:ns2="fd7bada3-e59e-4075-af8d-0ed9c95dfa8c" xmlns:ns3="23b41852-7bb7-46f9-875e-80612649a875" xmlns:ns4="2f141da7-0b3e-4bad-8f81-b7c80a2d9a29" targetNamespace="http://schemas.microsoft.com/office/2006/metadata/properties" ma:root="true" ma:fieldsID="298d75d366f017f179936cc2ff72c589" ns2:_="" ns3:_="" ns4:_="">
     <xsd:import namespace="fd7bada3-e59e-4075-af8d-0ed9c95dfa8c"/>
@@ -6691,42 +6563,36 @@
 </ct:contentTypeSchema>
 </file>
 
-<file path=customXml/item3.xml><?xml version="1.0" encoding="utf-8"?>
-<b:Sources xmlns:b="http://schemas.openxmlformats.org/officeDocument/2006/bibliography" xmlns="http://schemas.openxmlformats.org/officeDocument/2006/bibliography" SelectedStyle="\APASixthEditionOfficeOnline.xsl" StyleName="APA" Version="6"/>
-</file>
-
 <file path=customXml/item4.xml><?xml version="1.0" encoding="utf-8"?>
-<p:properties xmlns:p="http://schemas.microsoft.com/office/2006/metadata/properties" xmlns:xsi="http://www.w3.org/2001/XMLSchema-instance" xmlns:pc="http://schemas.microsoft.com/office/infopath/2007/PartnerControls">
-  <documentManagement>
-    <p635e3d2fdb342248da0b7156f6ec8c0 xmlns="fd7bada3-e59e-4075-af8d-0ed9c95dfa8c">
-      <Terms xmlns="http://schemas.microsoft.com/office/infopath/2007/PartnerControls"/>
-    </p635e3d2fdb342248da0b7156f6ec8c0>
-    <TaxCatchAll xmlns="23b41852-7bb7-46f9-875e-80612649a875" xsi:nil="true"/>
-    <lcf76f155ced4ddcb4097134ff3c332f xmlns="2f141da7-0b3e-4bad-8f81-b7c80a2d9a29">
-      <Terms xmlns="http://schemas.microsoft.com/office/infopath/2007/PartnerControls"/>
-    </lcf76f155ced4ddcb4097134ff3c332f>
-    <n5eb8f2f9ce048fd96a1bd7d83f6eb88 xmlns="fd7bada3-e59e-4075-af8d-0ed9c95dfa8c">
-      <Terms xmlns="http://schemas.microsoft.com/office/infopath/2007/PartnerControls"/>
-    </n5eb8f2f9ce048fd96a1bd7d83f6eb88>
-    <oa230dbf1adb4d1a94ee0a2fc66109cf xmlns="fd7bada3-e59e-4075-af8d-0ed9c95dfa8c">
-      <Terms xmlns="http://schemas.microsoft.com/office/infopath/2007/PartnerControls"/>
-    </oa230dbf1adb4d1a94ee0a2fc66109cf>
-    <fe65fb5c4061427e97623500bb18b7cd xmlns="fd7bada3-e59e-4075-af8d-0ed9c95dfa8c">
-      <Terms xmlns="http://schemas.microsoft.com/office/infopath/2007/PartnerControls"/>
-    </fe65fb5c4061427e97623500bb18b7cd>
-  </documentManagement>
-</p:properties>
+<?mso-contentType ?>
+<FormTemplates xmlns="http://schemas.microsoft.com/sharepoint/v3/contenttype/forms">
+  <Display>DocumentLibraryForm</Display>
+  <Edit>DocumentLibraryForm</Edit>
+  <New>DocumentLibraryForm</New>
+</FormTemplates>
 </file>
 
 <file path=customXml/itemProps1.xml><?xml version="1.0" encoding="utf-8"?>
-<ds:datastoreItem xmlns:ds="http://schemas.openxmlformats.org/officeDocument/2006/customXml" ds:itemID="{42668A26-7650-41B2-A80F-DA0CC300D052}">
+<ds:datastoreItem xmlns:ds="http://schemas.openxmlformats.org/officeDocument/2006/customXml" ds:itemID="{AB39D373-054C-462E-AFB7-BCC63A03ADD6}">
   <ds:schemaRefs>
-    <ds:schemaRef ds:uri="http://schemas.microsoft.com/sharepoint/v3/contenttype/forms"/>
+    <ds:schemaRef ds:uri="http://schemas.microsoft.com/office/2006/metadata/properties"/>
+    <ds:schemaRef ds:uri="http://schemas.microsoft.com/office/infopath/2007/PartnerControls"/>
+    <ds:schemaRef ds:uri="fd7bada3-e59e-4075-af8d-0ed9c95dfa8c"/>
+    <ds:schemaRef ds:uri="23b41852-7bb7-46f9-875e-80612649a875"/>
+    <ds:schemaRef ds:uri="2f141da7-0b3e-4bad-8f81-b7c80a2d9a29"/>
   </ds:schemaRefs>
 </ds:datastoreItem>
 </file>
 
 <file path=customXml/itemProps2.xml><?xml version="1.0" encoding="utf-8"?>
+<ds:datastoreItem xmlns:ds="http://schemas.openxmlformats.org/officeDocument/2006/customXml" ds:itemID="{20AABCF0-015A-49DA-8F03-A14F98A7DF66}">
+  <ds:schemaRefs>
+    <ds:schemaRef ds:uri="http://schemas.openxmlformats.org/officeDocument/2006/bibliography"/>
+  </ds:schemaRefs>
+</ds:datastoreItem>
+</file>
+
+<file path=customXml/itemProps3.xml><?xml version="1.0" encoding="utf-8"?>
 <ds:datastoreItem xmlns:ds="http://schemas.openxmlformats.org/officeDocument/2006/customXml" ds:itemID="{A7E9E27A-2F36-421A-BA42-9E585465E687}">
   <ds:schemaRefs>
     <ds:schemaRef ds:uri="http://schemas.microsoft.com/office/2006/metadata/contentType"/>
@@ -6746,22 +6612,10 @@
 </ds:datastoreItem>
 </file>
 
-<file path=customXml/itemProps3.xml><?xml version="1.0" encoding="utf-8"?>
-<ds:datastoreItem xmlns:ds="http://schemas.openxmlformats.org/officeDocument/2006/customXml" ds:itemID="{20AABCF0-015A-49DA-8F03-A14F98A7DF66}">
+<file path=customXml/itemProps4.xml><?xml version="1.0" encoding="utf-8"?>
+<ds:datastoreItem xmlns:ds="http://schemas.openxmlformats.org/officeDocument/2006/customXml" ds:itemID="{42668A26-7650-41B2-A80F-DA0CC300D052}">
   <ds:schemaRefs>
-    <ds:schemaRef ds:uri="http://schemas.openxmlformats.org/officeDocument/2006/bibliography"/>
-  </ds:schemaRefs>
-</ds:datastoreItem>
-</file>
-
-<file path=customXml/itemProps4.xml><?xml version="1.0" encoding="utf-8"?>
-<ds:datastoreItem xmlns:ds="http://schemas.openxmlformats.org/officeDocument/2006/customXml" ds:itemID="{AB39D373-054C-462E-AFB7-BCC63A03ADD6}">
-  <ds:schemaRefs>
-    <ds:schemaRef ds:uri="http://schemas.microsoft.com/office/2006/metadata/properties"/>
-    <ds:schemaRef ds:uri="http://schemas.microsoft.com/office/infopath/2007/PartnerControls"/>
-    <ds:schemaRef ds:uri="fd7bada3-e59e-4075-af8d-0ed9c95dfa8c"/>
-    <ds:schemaRef ds:uri="23b41852-7bb7-46f9-875e-80612649a875"/>
-    <ds:schemaRef ds:uri="2f141da7-0b3e-4bad-8f81-b7c80a2d9a29"/>
+    <ds:schemaRef ds:uri="http://schemas.microsoft.com/sharepoint/v3/contenttype/forms"/>
   </ds:schemaRefs>
 </ds:datastoreItem>
 </file>
</xml_diff>